<commit_message>
2025.0 Sync and Update
</commit_message>
<xml_diff>
--- a/docs/upgrades/Sage300SDK_2025_0UpgradeGuide.docx
+++ b/docs/upgrades/Sage300SDK_2025_0UpgradeGuide.docx
@@ -1,6 +1,6 @@
 
 <file path=word/document.xml><?xml version="1.0" encoding="utf-8"?>
-<w:document xmlns:wpc="http://schemas.microsoft.com/office/word/2010/wordprocessingCanvas" xmlns:cx="http://schemas.microsoft.com/office/drawing/2014/chartex" xmlns:cx1="http://schemas.microsoft.com/office/drawing/2015/9/8/chartex" xmlns:cx2="http://schemas.microsoft.com/office/drawing/2015/10/21/chartex" xmlns:cx3="http://schemas.microsoft.com/office/drawing/2016/5/9/chartex" xmlns:cx4="http://schemas.microsoft.com/office/drawing/2016/5/10/chartex" xmlns:cx5="http://schemas.microsoft.com/office/drawing/2016/5/11/chartex" xmlns:cx6="http://schemas.microsoft.com/office/drawing/2016/5/12/chartex" xmlns:cx7="http://schemas.microsoft.com/office/drawing/2016/5/13/chartex" xmlns:cx8="http://schemas.microsoft.com/office/drawing/2016/5/14/chartex" xmlns:mc="http://schemas.openxmlformats.org/markup-compatibility/2006" xmlns:aink="http://schemas.microsoft.com/office/drawing/2016/ink" xmlns:am3d="http://schemas.microsoft.com/office/drawing/2017/model3d" xmlns:o="urn:schemas-microsoft-com:office:office" xmlns:oel="http://schemas.microsoft.com/office/2019/extlst" xmlns:r="http://schemas.openxmlformats.org/officeDocument/2006/relationships" xmlns:m="http://schemas.openxmlformats.org/officeDocument/2006/math" xmlns:v="urn:schemas-microsoft-com:vml" xmlns:wp14="http://schemas.microsoft.com/office/word/2010/wordprocessingDrawing" xmlns:wp="http://schemas.openxmlformats.org/drawingml/2006/wordprocessingDrawing" xmlns:w10="urn:schemas-microsoft-com:office:word" xmlns:w="http://schemas.openxmlformats.org/wordprocessingml/2006/main" xmlns:w14="http://schemas.microsoft.com/office/word/2010/wordml" xmlns:w15="http://schemas.microsoft.com/office/word/2012/wordml" xmlns:w16cex="http://schemas.microsoft.com/office/word/2018/wordml/cex" xmlns:w16cid="http://schemas.microsoft.com/office/word/2016/wordml/cid" xmlns:w16="http://schemas.microsoft.com/office/word/2018/wordml" xmlns:w16sdtdh="http://schemas.microsoft.com/office/word/2020/wordml/sdtdatahash" xmlns:w16se="http://schemas.microsoft.com/office/word/2015/wordml/symex" xmlns:wpg="http://schemas.microsoft.com/office/word/2010/wordprocessingGroup" xmlns:wpi="http://schemas.microsoft.com/office/word/2010/wordprocessingInk" xmlns:wne="http://schemas.microsoft.com/office/word/2006/wordml" xmlns:wps="http://schemas.microsoft.com/office/word/2010/wordprocessingShape" mc:Ignorable="w14 w15 w16se w16cid w16 w16cex w16sdtdh wp14">
+<w:document xmlns:wpc="http://schemas.microsoft.com/office/word/2010/wordprocessingCanvas" xmlns:cx="http://schemas.microsoft.com/office/drawing/2014/chartex" xmlns:cx1="http://schemas.microsoft.com/office/drawing/2015/9/8/chartex" xmlns:cx2="http://schemas.microsoft.com/office/drawing/2015/10/21/chartex" xmlns:cx3="http://schemas.microsoft.com/office/drawing/2016/5/9/chartex" xmlns:cx4="http://schemas.microsoft.com/office/drawing/2016/5/10/chartex" xmlns:cx5="http://schemas.microsoft.com/office/drawing/2016/5/11/chartex" xmlns:cx6="http://schemas.microsoft.com/office/drawing/2016/5/12/chartex" xmlns:cx7="http://schemas.microsoft.com/office/drawing/2016/5/13/chartex" xmlns:cx8="http://schemas.microsoft.com/office/drawing/2016/5/14/chartex" xmlns:mc="http://schemas.openxmlformats.org/markup-compatibility/2006" xmlns:aink="http://schemas.microsoft.com/office/drawing/2016/ink" xmlns:am3d="http://schemas.microsoft.com/office/drawing/2017/model3d" xmlns:o="urn:schemas-microsoft-com:office:office" xmlns:oel="http://schemas.microsoft.com/office/2019/extlst" xmlns:r="http://schemas.openxmlformats.org/officeDocument/2006/relationships" xmlns:m="http://schemas.openxmlformats.org/officeDocument/2006/math" xmlns:v="urn:schemas-microsoft-com:vml" xmlns:wp14="http://schemas.microsoft.com/office/word/2010/wordprocessingDrawing" xmlns:wp="http://schemas.openxmlformats.org/drawingml/2006/wordprocessingDrawing" xmlns:w10="urn:schemas-microsoft-com:office:word" xmlns:w="http://schemas.openxmlformats.org/wordprocessingml/2006/main" xmlns:w14="http://schemas.microsoft.com/office/word/2010/wordml" xmlns:w15="http://schemas.microsoft.com/office/word/2012/wordml" xmlns:w16cex="http://schemas.microsoft.com/office/word/2018/wordml/cex" xmlns:w16cid="http://schemas.microsoft.com/office/word/2016/wordml/cid" xmlns:w16="http://schemas.microsoft.com/office/word/2018/wordml" xmlns:w16du="http://schemas.microsoft.com/office/word/2023/wordml/word16du" xmlns:w16sdtdh="http://schemas.microsoft.com/office/word/2020/wordml/sdtdatahash" xmlns:w16se="http://schemas.microsoft.com/office/word/2015/wordml/symex" xmlns:wpg="http://schemas.microsoft.com/office/word/2010/wordprocessingGroup" xmlns:wpi="http://schemas.microsoft.com/office/word/2010/wordprocessingInk" xmlns:wne="http://schemas.microsoft.com/office/word/2006/wordml" xmlns:wps="http://schemas.microsoft.com/office/word/2010/wordprocessingShape" mc:Ignorable="w14 w15 w16se w16cid w16 w16cex w16sdtdh w16du wp14">
   <w:body>
     <w:p>
       <w:pPr>
@@ -73,7 +73,7 @@
         </w:sectPr>
       </w:pPr>
       <w:r>
-        <w:t>May</w:t>
+        <w:t>September</w:t>
       </w:r>
       <w:r>
         <w:t xml:space="preserve"> 2024</w:t>
@@ -1858,10 +1858,10 @@
           <w:noProof/>
         </w:rPr>
         <w:drawing>
-          <wp:inline distT="0" distB="0" distL="0" distR="0" wp14:anchorId="0EC96633" wp14:editId="1D27B9AF">
-            <wp:extent cx="5848350" cy="5133975"/>
-            <wp:effectExtent l="0" t="0" r="0" b="9525"/>
-            <wp:docPr id="1961559232" name="Picture 2"/>
+          <wp:inline distT="0" distB="0" distL="0" distR="0" wp14:anchorId="167F073B" wp14:editId="22544DDB">
+            <wp:extent cx="5853430" cy="5120640"/>
+            <wp:effectExtent l="0" t="0" r="0" b="3810"/>
+            <wp:docPr id="2125412004" name="Picture 1"/>
             <wp:cNvGraphicFramePr>
               <a:graphicFrameLocks xmlns:a="http://schemas.openxmlformats.org/drawingml/2006/main" noChangeAspect="1"/>
             </wp:cNvGraphicFramePr>
@@ -1869,7 +1869,7 @@
               <a:graphicData uri="http://schemas.openxmlformats.org/drawingml/2006/picture">
                 <pic:pic xmlns:pic="http://schemas.openxmlformats.org/drawingml/2006/picture">
                   <pic:nvPicPr>
-                    <pic:cNvPr id="0" name="Picture 3"/>
+                    <pic:cNvPr id="0" name="Picture 2"/>
                     <pic:cNvPicPr>
                       <a:picLocks noChangeAspect="1" noChangeArrowheads="1"/>
                     </pic:cNvPicPr>
@@ -1890,7 +1890,7 @@
                   <pic:spPr bwMode="auto">
                     <a:xfrm>
                       <a:off x="0" y="0"/>
-                      <a:ext cx="5848350" cy="5133975"/>
+                      <a:ext cx="5853430" cy="5120640"/>
                     </a:xfrm>
                     <a:prstGeom prst="rect">
                       <a:avLst/>
@@ -2054,10 +2054,10 @@
           <w:noProof/>
         </w:rPr>
         <w:drawing>
-          <wp:inline distT="0" distB="0" distL="0" distR="0" wp14:anchorId="18769833" wp14:editId="0D33C6DF">
-            <wp:extent cx="5848350" cy="5095875"/>
+          <wp:inline distT="0" distB="0" distL="0" distR="0" wp14:anchorId="783AD167" wp14:editId="7BDA5008">
+            <wp:extent cx="5848350" cy="5114925"/>
             <wp:effectExtent l="0" t="0" r="0" b="9525"/>
-            <wp:docPr id="256272204" name="Picture 3"/>
+            <wp:docPr id="1838737940" name="Picture 2"/>
             <wp:cNvGraphicFramePr>
               <a:graphicFrameLocks xmlns:a="http://schemas.openxmlformats.org/drawingml/2006/main" noChangeAspect="1"/>
             </wp:cNvGraphicFramePr>
@@ -2065,7 +2065,7 @@
               <a:graphicData uri="http://schemas.openxmlformats.org/drawingml/2006/picture">
                 <pic:pic xmlns:pic="http://schemas.openxmlformats.org/drawingml/2006/picture">
                   <pic:nvPicPr>
-                    <pic:cNvPr id="0" name="Picture 4"/>
+                    <pic:cNvPr id="0" name="Picture 3"/>
                     <pic:cNvPicPr>
                       <a:picLocks noChangeAspect="1" noChangeArrowheads="1"/>
                     </pic:cNvPicPr>
@@ -2086,7 +2086,7 @@
                   <pic:spPr bwMode="auto">
                     <a:xfrm>
                       <a:off x="0" y="0"/>
-                      <a:ext cx="5848350" cy="5095875"/>
+                      <a:ext cx="5848350" cy="5114925"/>
                     </a:xfrm>
                     <a:prstGeom prst="rect">
                       <a:avLst/>
@@ -2214,10 +2214,10 @@
           <w:noProof/>
         </w:rPr>
         <w:drawing>
-          <wp:inline distT="0" distB="0" distL="0" distR="0" wp14:anchorId="4BAE4D61" wp14:editId="2A65BFFA">
-            <wp:extent cx="5848350" cy="5114925"/>
-            <wp:effectExtent l="0" t="0" r="0" b="9525"/>
-            <wp:docPr id="1115844133" name="Picture 4"/>
+          <wp:inline distT="0" distB="0" distL="0" distR="0" wp14:anchorId="33FBABB5" wp14:editId="7D1D5419">
+            <wp:extent cx="5848350" cy="5124450"/>
+            <wp:effectExtent l="0" t="0" r="0" b="0"/>
+            <wp:docPr id="238542461" name="Picture 3"/>
             <wp:cNvGraphicFramePr>
               <a:graphicFrameLocks xmlns:a="http://schemas.openxmlformats.org/drawingml/2006/main" noChangeAspect="1"/>
             </wp:cNvGraphicFramePr>
@@ -2225,7 +2225,7 @@
               <a:graphicData uri="http://schemas.openxmlformats.org/drawingml/2006/picture">
                 <pic:pic xmlns:pic="http://schemas.openxmlformats.org/drawingml/2006/picture">
                   <pic:nvPicPr>
-                    <pic:cNvPr id="0" name="Picture 5"/>
+                    <pic:cNvPr id="0" name="Picture 4"/>
                     <pic:cNvPicPr>
                       <a:picLocks noChangeAspect="1" noChangeArrowheads="1"/>
                     </pic:cNvPicPr>
@@ -2246,7 +2246,7 @@
                   <pic:spPr bwMode="auto">
                     <a:xfrm>
                       <a:off x="0" y="0"/>
-                      <a:ext cx="5848350" cy="5114925"/>
+                      <a:ext cx="5848350" cy="5124450"/>
                     </a:xfrm>
                     <a:prstGeom prst="rect">
                       <a:avLst/>
@@ -2382,6 +2382,59 @@
       <w:pPr>
         <w:pStyle w:val="SAGEBodyText"/>
       </w:pPr>
+      <w:r>
+        <w:rPr>
+          <w:noProof/>
+        </w:rPr>
+        <w:drawing>
+          <wp:inline distT="0" distB="0" distL="0" distR="0" wp14:anchorId="264E90B5" wp14:editId="6CC1716F">
+            <wp:extent cx="5848350" cy="5162550"/>
+            <wp:effectExtent l="0" t="0" r="0" b="0"/>
+            <wp:docPr id="834978059" name="Picture 4"/>
+            <wp:cNvGraphicFramePr>
+              <a:graphicFrameLocks xmlns:a="http://schemas.openxmlformats.org/drawingml/2006/main" noChangeAspect="1"/>
+            </wp:cNvGraphicFramePr>
+            <a:graphic xmlns:a="http://schemas.openxmlformats.org/drawingml/2006/main">
+              <a:graphicData uri="http://schemas.openxmlformats.org/drawingml/2006/picture">
+                <pic:pic xmlns:pic="http://schemas.openxmlformats.org/drawingml/2006/picture">
+                  <pic:nvPicPr>
+                    <pic:cNvPr id="0" name="Picture 5"/>
+                    <pic:cNvPicPr>
+                      <a:picLocks noChangeAspect="1" noChangeArrowheads="1"/>
+                    </pic:cNvPicPr>
+                  </pic:nvPicPr>
+                  <pic:blipFill>
+                    <a:blip r:embed="rId14">
+                      <a:extLst>
+                        <a:ext uri="{28A0092B-C50C-407E-A947-70E740481C1C}">
+                          <a14:useLocalDpi xmlns:a14="http://schemas.microsoft.com/office/drawing/2010/main" val="0"/>
+                        </a:ext>
+                      </a:extLst>
+                    </a:blip>
+                    <a:srcRect/>
+                    <a:stretch>
+                      <a:fillRect/>
+                    </a:stretch>
+                  </pic:blipFill>
+                  <pic:spPr bwMode="auto">
+                    <a:xfrm>
+                      <a:off x="0" y="0"/>
+                      <a:ext cx="5848350" cy="5162550"/>
+                    </a:xfrm>
+                    <a:prstGeom prst="rect">
+                      <a:avLst/>
+                    </a:prstGeom>
+                    <a:noFill/>
+                    <a:ln>
+                      <a:noFill/>
+                    </a:ln>
+                  </pic:spPr>
+                </pic:pic>
+              </a:graphicData>
+            </a:graphic>
+          </wp:inline>
+        </w:drawing>
+      </w:r>
     </w:p>
     <w:p>
       <w:pPr>
@@ -2467,7 +2520,7 @@
         <w:t xml:space="preserve">Step </w:t>
       </w:r>
       <w:r>
-        <w:t>3</w:t>
+        <w:t>4</w:t>
       </w:r>
       <w:r>
         <w:t xml:space="preserve"> </w:t>
@@ -2497,10 +2550,10 @@
           <w:noProof/>
         </w:rPr>
         <w:drawing>
-          <wp:inline distT="0" distB="0" distL="0" distR="0" wp14:anchorId="01697FBB" wp14:editId="2A9E0713">
+          <wp:inline distT="0" distB="0" distL="0" distR="0" wp14:anchorId="5023BB19" wp14:editId="2A25C3A6">
             <wp:extent cx="5848350" cy="5095875"/>
             <wp:effectExtent l="0" t="0" r="0" b="9525"/>
-            <wp:docPr id="1500696749" name="Picture 6"/>
+            <wp:docPr id="713919030" name="Picture 5"/>
             <wp:cNvGraphicFramePr>
               <a:graphicFrameLocks xmlns:a="http://schemas.openxmlformats.org/drawingml/2006/main" noChangeAspect="1"/>
             </wp:cNvGraphicFramePr>
@@ -2508,13 +2561,13 @@
               <a:graphicData uri="http://schemas.openxmlformats.org/drawingml/2006/picture">
                 <pic:pic xmlns:pic="http://schemas.openxmlformats.org/drawingml/2006/picture">
                   <pic:nvPicPr>
-                    <pic:cNvPr id="0" name="Picture 7"/>
+                    <pic:cNvPr id="0" name="Picture 6"/>
                     <pic:cNvPicPr>
                       <a:picLocks noChangeAspect="1" noChangeArrowheads="1"/>
                     </pic:cNvPicPr>
                   </pic:nvPicPr>
                   <pic:blipFill>
-                    <a:blip r:embed="rId14">
+                    <a:blip r:embed="rId15">
                       <a:extLst>
                         <a:ext uri="{28A0092B-C50C-407E-A947-70E740481C1C}">
                           <a14:useLocalDpi xmlns:a14="http://schemas.microsoft.com/office/drawing/2010/main" val="0"/>
@@ -2618,7 +2671,7 @@
         <w:t xml:space="preserve">Step </w:t>
       </w:r>
       <w:r>
-        <w:t>4</w:t>
+        <w:t>5</w:t>
       </w:r>
       <w:r>
         <w:t xml:space="preserve"> – Recompile</w:t>
@@ -2639,10 +2692,10 @@
           <w:noProof/>
         </w:rPr>
         <w:drawing>
-          <wp:inline distT="0" distB="0" distL="0" distR="0" wp14:anchorId="5F6BE3FF" wp14:editId="2448C0F9">
-            <wp:extent cx="5848350" cy="5105400"/>
-            <wp:effectExtent l="0" t="0" r="0" b="0"/>
-            <wp:docPr id="429891816" name="Picture 7"/>
+          <wp:inline distT="0" distB="0" distL="0" distR="0" wp14:anchorId="33F23016" wp14:editId="7098E33A">
+            <wp:extent cx="5848350" cy="5095875"/>
+            <wp:effectExtent l="0" t="0" r="0" b="9525"/>
+            <wp:docPr id="1804757734" name="Picture 6"/>
             <wp:cNvGraphicFramePr>
               <a:graphicFrameLocks xmlns:a="http://schemas.openxmlformats.org/drawingml/2006/main" noChangeAspect="1"/>
             </wp:cNvGraphicFramePr>
@@ -2650,13 +2703,13 @@
               <a:graphicData uri="http://schemas.openxmlformats.org/drawingml/2006/picture">
                 <pic:pic xmlns:pic="http://schemas.openxmlformats.org/drawingml/2006/picture">
                   <pic:nvPicPr>
-                    <pic:cNvPr id="0" name="Picture 8"/>
+                    <pic:cNvPr id="0" name="Picture 7"/>
                     <pic:cNvPicPr>
                       <a:picLocks noChangeAspect="1" noChangeArrowheads="1"/>
                     </pic:cNvPicPr>
                   </pic:nvPicPr>
                   <pic:blipFill>
-                    <a:blip r:embed="rId15">
+                    <a:blip r:embed="rId16">
                       <a:extLst>
                         <a:ext uri="{28A0092B-C50C-407E-A947-70E740481C1C}">
                           <a14:useLocalDpi xmlns:a14="http://schemas.microsoft.com/office/drawing/2010/main" val="0"/>
@@ -2671,7 +2724,7 @@
                   <pic:spPr bwMode="auto">
                     <a:xfrm>
                       <a:off x="0" y="0"/>
-                      <a:ext cx="5848350" cy="5105400"/>
+                      <a:ext cx="5848350" cy="5095875"/>
                     </a:xfrm>
                     <a:prstGeom prst="rect">
                       <a:avLst/>
@@ -2869,10 +2922,10 @@
           <w:noProof/>
         </w:rPr>
         <w:drawing>
-          <wp:inline distT="0" distB="0" distL="0" distR="0" wp14:anchorId="72475664" wp14:editId="0A050AC9">
-            <wp:extent cx="5848350" cy="5095875"/>
+          <wp:inline distT="0" distB="0" distL="0" distR="0" wp14:anchorId="5BF5D8DF" wp14:editId="6E733FEE">
+            <wp:extent cx="5848350" cy="2028825"/>
             <wp:effectExtent l="0" t="0" r="0" b="9525"/>
-            <wp:docPr id="887256737" name="Picture 8"/>
+            <wp:docPr id="1609555752" name="Picture 7"/>
             <wp:cNvGraphicFramePr>
               <a:graphicFrameLocks xmlns:a="http://schemas.openxmlformats.org/drawingml/2006/main" noChangeAspect="1"/>
             </wp:cNvGraphicFramePr>
@@ -2880,13 +2933,13 @@
               <a:graphicData uri="http://schemas.openxmlformats.org/drawingml/2006/picture">
                 <pic:pic xmlns:pic="http://schemas.openxmlformats.org/drawingml/2006/picture">
                   <pic:nvPicPr>
-                    <pic:cNvPr id="0" name="Picture 9"/>
+                    <pic:cNvPr id="0" name="Picture 8"/>
                     <pic:cNvPicPr>
                       <a:picLocks noChangeAspect="1" noChangeArrowheads="1"/>
                     </pic:cNvPicPr>
                   </pic:nvPicPr>
                   <pic:blipFill>
-                    <a:blip r:embed="rId16">
+                    <a:blip r:embed="rId17">
                       <a:extLst>
                         <a:ext uri="{28A0092B-C50C-407E-A947-70E740481C1C}">
                           <a14:useLocalDpi xmlns:a14="http://schemas.microsoft.com/office/drawing/2010/main" val="0"/>
@@ -2901,7 +2954,7 @@
                   <pic:spPr bwMode="auto">
                     <a:xfrm>
                       <a:off x="0" y="0"/>
-                      <a:ext cx="5848350" cy="5095875"/>
+                      <a:ext cx="5848350" cy="2028825"/>
                     </a:xfrm>
                     <a:prstGeom prst="rect">
                       <a:avLst/>
@@ -2970,16 +3023,8 @@
         <w:rPr>
           <w:b/>
         </w:rPr>
-        <w:t xml:space="preserve">Parser Error when loading Web project in </w:t>
+        <w:t>Parser Error when loading Web project in browser</w:t>
       </w:r>
-      <w:proofErr w:type="gramStart"/>
-      <w:r>
-        <w:rPr>
-          <w:b/>
-        </w:rPr>
-        <w:t>browser</w:t>
-      </w:r>
-      <w:proofErr w:type="gramEnd"/>
     </w:p>
     <w:p>
       <w:pPr>
@@ -3014,13 +3059,8 @@
         </w:numPr>
       </w:pPr>
       <w:r>
-        <w:t xml:space="preserve">delete bin and obj </w:t>
+        <w:t>delete bin and obj folders</w:t>
       </w:r>
-      <w:proofErr w:type="gramStart"/>
-      <w:r>
-        <w:t>folders</w:t>
-      </w:r>
-      <w:proofErr w:type="gramEnd"/>
     </w:p>
     <w:p>
       <w:pPr>
@@ -3028,12 +3068,12 @@
       </w:pPr>
     </w:p>
     <w:sectPr>
-      <w:headerReference w:type="even" r:id="rId17"/>
-      <w:headerReference w:type="default" r:id="rId18"/>
-      <w:footerReference w:type="even" r:id="rId19"/>
-      <w:footerReference w:type="default" r:id="rId20"/>
-      <w:headerReference w:type="first" r:id="rId21"/>
-      <w:footerReference w:type="first" r:id="rId22"/>
+      <w:headerReference w:type="even" r:id="rId18"/>
+      <w:headerReference w:type="default" r:id="rId19"/>
+      <w:footerReference w:type="even" r:id="rId20"/>
+      <w:footerReference w:type="default" r:id="rId21"/>
+      <w:headerReference w:type="first" r:id="rId22"/>
+      <w:footerReference w:type="first" r:id="rId23"/>
       <w:pgSz w:w="12242" w:h="15842" w:code="1"/>
       <w:pgMar w:top="709" w:right="1440" w:bottom="1701" w:left="1584" w:header="624" w:footer="397" w:gutter="0"/>
       <w:cols w:space="708"/>
@@ -3044,7 +3084,7 @@
 </file>
 
 <file path=word/endnotes.xml><?xml version="1.0" encoding="utf-8"?>
-<w:endnotes xmlns:wpc="http://schemas.microsoft.com/office/word/2010/wordprocessingCanvas" xmlns:cx="http://schemas.microsoft.com/office/drawing/2014/chartex" xmlns:cx1="http://schemas.microsoft.com/office/drawing/2015/9/8/chartex" xmlns:cx2="http://schemas.microsoft.com/office/drawing/2015/10/21/chartex" xmlns:cx3="http://schemas.microsoft.com/office/drawing/2016/5/9/chartex" xmlns:cx4="http://schemas.microsoft.com/office/drawing/2016/5/10/chartex" xmlns:cx5="http://schemas.microsoft.com/office/drawing/2016/5/11/chartex" xmlns:cx6="http://schemas.microsoft.com/office/drawing/2016/5/12/chartex" xmlns:cx7="http://schemas.microsoft.com/office/drawing/2016/5/13/chartex" xmlns:cx8="http://schemas.microsoft.com/office/drawing/2016/5/14/chartex" xmlns:mc="http://schemas.openxmlformats.org/markup-compatibility/2006" xmlns:aink="http://schemas.microsoft.com/office/drawing/2016/ink" xmlns:am3d="http://schemas.microsoft.com/office/drawing/2017/model3d" xmlns:o="urn:schemas-microsoft-com:office:office" xmlns:oel="http://schemas.microsoft.com/office/2019/extlst" xmlns:r="http://schemas.openxmlformats.org/officeDocument/2006/relationships" xmlns:m="http://schemas.openxmlformats.org/officeDocument/2006/math" xmlns:v="urn:schemas-microsoft-com:vml" xmlns:wp14="http://schemas.microsoft.com/office/word/2010/wordprocessingDrawing" xmlns:wp="http://schemas.openxmlformats.org/drawingml/2006/wordprocessingDrawing" xmlns:w10="urn:schemas-microsoft-com:office:word" xmlns:w="http://schemas.openxmlformats.org/wordprocessingml/2006/main" xmlns:w14="http://schemas.microsoft.com/office/word/2010/wordml" xmlns:w15="http://schemas.microsoft.com/office/word/2012/wordml" xmlns:w16cex="http://schemas.microsoft.com/office/word/2018/wordml/cex" xmlns:w16cid="http://schemas.microsoft.com/office/word/2016/wordml/cid" xmlns:w16="http://schemas.microsoft.com/office/word/2018/wordml" xmlns:w16sdtdh="http://schemas.microsoft.com/office/word/2020/wordml/sdtdatahash" xmlns:w16se="http://schemas.microsoft.com/office/word/2015/wordml/symex" xmlns:wpg="http://schemas.microsoft.com/office/word/2010/wordprocessingGroup" xmlns:wpi="http://schemas.microsoft.com/office/word/2010/wordprocessingInk" xmlns:wne="http://schemas.microsoft.com/office/word/2006/wordml" xmlns:wps="http://schemas.microsoft.com/office/word/2010/wordprocessingShape" mc:Ignorable="w14 w15 w16se w16cid w16 w16cex w16sdtdh wp14">
+<w:endnotes xmlns:wpc="http://schemas.microsoft.com/office/word/2010/wordprocessingCanvas" xmlns:cx="http://schemas.microsoft.com/office/drawing/2014/chartex" xmlns:cx1="http://schemas.microsoft.com/office/drawing/2015/9/8/chartex" xmlns:cx2="http://schemas.microsoft.com/office/drawing/2015/10/21/chartex" xmlns:cx3="http://schemas.microsoft.com/office/drawing/2016/5/9/chartex" xmlns:cx4="http://schemas.microsoft.com/office/drawing/2016/5/10/chartex" xmlns:cx5="http://schemas.microsoft.com/office/drawing/2016/5/11/chartex" xmlns:cx6="http://schemas.microsoft.com/office/drawing/2016/5/12/chartex" xmlns:cx7="http://schemas.microsoft.com/office/drawing/2016/5/13/chartex" xmlns:cx8="http://schemas.microsoft.com/office/drawing/2016/5/14/chartex" xmlns:mc="http://schemas.openxmlformats.org/markup-compatibility/2006" xmlns:aink="http://schemas.microsoft.com/office/drawing/2016/ink" xmlns:am3d="http://schemas.microsoft.com/office/drawing/2017/model3d" xmlns:o="urn:schemas-microsoft-com:office:office" xmlns:oel="http://schemas.microsoft.com/office/2019/extlst" xmlns:r="http://schemas.openxmlformats.org/officeDocument/2006/relationships" xmlns:m="http://schemas.openxmlformats.org/officeDocument/2006/math" xmlns:v="urn:schemas-microsoft-com:vml" xmlns:wp14="http://schemas.microsoft.com/office/word/2010/wordprocessingDrawing" xmlns:wp="http://schemas.openxmlformats.org/drawingml/2006/wordprocessingDrawing" xmlns:w10="urn:schemas-microsoft-com:office:word" xmlns:w="http://schemas.openxmlformats.org/wordprocessingml/2006/main" xmlns:w14="http://schemas.microsoft.com/office/word/2010/wordml" xmlns:w15="http://schemas.microsoft.com/office/word/2012/wordml" xmlns:w16cex="http://schemas.microsoft.com/office/word/2018/wordml/cex" xmlns:w16cid="http://schemas.microsoft.com/office/word/2016/wordml/cid" xmlns:w16="http://schemas.microsoft.com/office/word/2018/wordml" xmlns:w16du="http://schemas.microsoft.com/office/word/2023/wordml/word16du" xmlns:w16sdtdh="http://schemas.microsoft.com/office/word/2020/wordml/sdtdatahash" xmlns:w16se="http://schemas.microsoft.com/office/word/2015/wordml/symex" xmlns:wpg="http://schemas.microsoft.com/office/word/2010/wordprocessingGroup" xmlns:wpi="http://schemas.microsoft.com/office/word/2010/wordprocessingInk" xmlns:wne="http://schemas.microsoft.com/office/word/2006/wordml" xmlns:wps="http://schemas.microsoft.com/office/word/2010/wordprocessingShape" mc:Ignorable="w14 w15 w16se w16cid w16 w16cex w16sdtdh w16du wp14">
   <w:endnote w:type="separator" w:id="-1">
     <w:p>
       <w:pPr>
@@ -3071,7 +3111,7 @@
 </file>
 
 <file path=word/footer1.xml><?xml version="1.0" encoding="utf-8"?>
-<w:ftr xmlns:wpc="http://schemas.microsoft.com/office/word/2010/wordprocessingCanvas" xmlns:cx="http://schemas.microsoft.com/office/drawing/2014/chartex" xmlns:cx1="http://schemas.microsoft.com/office/drawing/2015/9/8/chartex" xmlns:cx2="http://schemas.microsoft.com/office/drawing/2015/10/21/chartex" xmlns:cx3="http://schemas.microsoft.com/office/drawing/2016/5/9/chartex" xmlns:cx4="http://schemas.microsoft.com/office/drawing/2016/5/10/chartex" xmlns:cx5="http://schemas.microsoft.com/office/drawing/2016/5/11/chartex" xmlns:cx6="http://schemas.microsoft.com/office/drawing/2016/5/12/chartex" xmlns:cx7="http://schemas.microsoft.com/office/drawing/2016/5/13/chartex" xmlns:cx8="http://schemas.microsoft.com/office/drawing/2016/5/14/chartex" xmlns:mc="http://schemas.openxmlformats.org/markup-compatibility/2006" xmlns:aink="http://schemas.microsoft.com/office/drawing/2016/ink" xmlns:am3d="http://schemas.microsoft.com/office/drawing/2017/model3d" xmlns:o="urn:schemas-microsoft-com:office:office" xmlns:oel="http://schemas.microsoft.com/office/2019/extlst" xmlns:r="http://schemas.openxmlformats.org/officeDocument/2006/relationships" xmlns:m="http://schemas.openxmlformats.org/officeDocument/2006/math" xmlns:v="urn:schemas-microsoft-com:vml" xmlns:wp14="http://schemas.microsoft.com/office/word/2010/wordprocessingDrawing" xmlns:wp="http://schemas.openxmlformats.org/drawingml/2006/wordprocessingDrawing" xmlns:w10="urn:schemas-microsoft-com:office:word" xmlns:w="http://schemas.openxmlformats.org/wordprocessingml/2006/main" xmlns:w14="http://schemas.microsoft.com/office/word/2010/wordml" xmlns:w15="http://schemas.microsoft.com/office/word/2012/wordml" xmlns:w16cex="http://schemas.microsoft.com/office/word/2018/wordml/cex" xmlns:w16cid="http://schemas.microsoft.com/office/word/2016/wordml/cid" xmlns:w16="http://schemas.microsoft.com/office/word/2018/wordml" xmlns:w16sdtdh="http://schemas.microsoft.com/office/word/2020/wordml/sdtdatahash" xmlns:w16se="http://schemas.microsoft.com/office/word/2015/wordml/symex" xmlns:wpg="http://schemas.microsoft.com/office/word/2010/wordprocessingGroup" xmlns:wpi="http://schemas.microsoft.com/office/word/2010/wordprocessingInk" xmlns:wne="http://schemas.microsoft.com/office/word/2006/wordml" xmlns:wps="http://schemas.microsoft.com/office/word/2010/wordprocessingShape" mc:Ignorable="w14 w15 w16se w16cid w16 w16cex w16sdtdh wp14">
+<w:ftr xmlns:wpc="http://schemas.microsoft.com/office/word/2010/wordprocessingCanvas" xmlns:cx="http://schemas.microsoft.com/office/drawing/2014/chartex" xmlns:cx1="http://schemas.microsoft.com/office/drawing/2015/9/8/chartex" xmlns:cx2="http://schemas.microsoft.com/office/drawing/2015/10/21/chartex" xmlns:cx3="http://schemas.microsoft.com/office/drawing/2016/5/9/chartex" xmlns:cx4="http://schemas.microsoft.com/office/drawing/2016/5/10/chartex" xmlns:cx5="http://schemas.microsoft.com/office/drawing/2016/5/11/chartex" xmlns:cx6="http://schemas.microsoft.com/office/drawing/2016/5/12/chartex" xmlns:cx7="http://schemas.microsoft.com/office/drawing/2016/5/13/chartex" xmlns:cx8="http://schemas.microsoft.com/office/drawing/2016/5/14/chartex" xmlns:mc="http://schemas.openxmlformats.org/markup-compatibility/2006" xmlns:aink="http://schemas.microsoft.com/office/drawing/2016/ink" xmlns:am3d="http://schemas.microsoft.com/office/drawing/2017/model3d" xmlns:o="urn:schemas-microsoft-com:office:office" xmlns:oel="http://schemas.microsoft.com/office/2019/extlst" xmlns:r="http://schemas.openxmlformats.org/officeDocument/2006/relationships" xmlns:m="http://schemas.openxmlformats.org/officeDocument/2006/math" xmlns:v="urn:schemas-microsoft-com:vml" xmlns:wp14="http://schemas.microsoft.com/office/word/2010/wordprocessingDrawing" xmlns:wp="http://schemas.openxmlformats.org/drawingml/2006/wordprocessingDrawing" xmlns:w10="urn:schemas-microsoft-com:office:word" xmlns:w="http://schemas.openxmlformats.org/wordprocessingml/2006/main" xmlns:w14="http://schemas.microsoft.com/office/word/2010/wordml" xmlns:w15="http://schemas.microsoft.com/office/word/2012/wordml" xmlns:w16cex="http://schemas.microsoft.com/office/word/2018/wordml/cex" xmlns:w16cid="http://schemas.microsoft.com/office/word/2016/wordml/cid" xmlns:w16="http://schemas.microsoft.com/office/word/2018/wordml" xmlns:w16du="http://schemas.microsoft.com/office/word/2023/wordml/word16du" xmlns:w16sdtdh="http://schemas.microsoft.com/office/word/2020/wordml/sdtdatahash" xmlns:w16se="http://schemas.microsoft.com/office/word/2015/wordml/symex" xmlns:wpg="http://schemas.microsoft.com/office/word/2010/wordprocessingGroup" xmlns:wpi="http://schemas.microsoft.com/office/word/2010/wordprocessingInk" xmlns:wne="http://schemas.microsoft.com/office/word/2006/wordml" xmlns:wps="http://schemas.microsoft.com/office/word/2010/wordprocessingShape" mc:Ignorable="w14 w15 w16se w16cid w16 w16cex w16sdtdh w16du wp14">
   <w:p>
     <w:pPr>
       <w:pStyle w:val="SAGEFooter"/>
@@ -3183,7 +3223,7 @@
 </file>
 
 <file path=word/footer2.xml><?xml version="1.0" encoding="utf-8"?>
-<w:ftr xmlns:wpc="http://schemas.microsoft.com/office/word/2010/wordprocessingCanvas" xmlns:cx="http://schemas.microsoft.com/office/drawing/2014/chartex" xmlns:cx1="http://schemas.microsoft.com/office/drawing/2015/9/8/chartex" xmlns:cx2="http://schemas.microsoft.com/office/drawing/2015/10/21/chartex" xmlns:cx3="http://schemas.microsoft.com/office/drawing/2016/5/9/chartex" xmlns:cx4="http://schemas.microsoft.com/office/drawing/2016/5/10/chartex" xmlns:cx5="http://schemas.microsoft.com/office/drawing/2016/5/11/chartex" xmlns:cx6="http://schemas.microsoft.com/office/drawing/2016/5/12/chartex" xmlns:cx7="http://schemas.microsoft.com/office/drawing/2016/5/13/chartex" xmlns:cx8="http://schemas.microsoft.com/office/drawing/2016/5/14/chartex" xmlns:mc="http://schemas.openxmlformats.org/markup-compatibility/2006" xmlns:aink="http://schemas.microsoft.com/office/drawing/2016/ink" xmlns:am3d="http://schemas.microsoft.com/office/drawing/2017/model3d" xmlns:o="urn:schemas-microsoft-com:office:office" xmlns:oel="http://schemas.microsoft.com/office/2019/extlst" xmlns:r="http://schemas.openxmlformats.org/officeDocument/2006/relationships" xmlns:m="http://schemas.openxmlformats.org/officeDocument/2006/math" xmlns:v="urn:schemas-microsoft-com:vml" xmlns:wp14="http://schemas.microsoft.com/office/word/2010/wordprocessingDrawing" xmlns:wp="http://schemas.openxmlformats.org/drawingml/2006/wordprocessingDrawing" xmlns:w10="urn:schemas-microsoft-com:office:word" xmlns:w="http://schemas.openxmlformats.org/wordprocessingml/2006/main" xmlns:w14="http://schemas.microsoft.com/office/word/2010/wordml" xmlns:w15="http://schemas.microsoft.com/office/word/2012/wordml" xmlns:w16cex="http://schemas.microsoft.com/office/word/2018/wordml/cex" xmlns:w16cid="http://schemas.microsoft.com/office/word/2016/wordml/cid" xmlns:w16="http://schemas.microsoft.com/office/word/2018/wordml" xmlns:w16sdtdh="http://schemas.microsoft.com/office/word/2020/wordml/sdtdatahash" xmlns:w16se="http://schemas.microsoft.com/office/word/2015/wordml/symex" xmlns:wpg="http://schemas.microsoft.com/office/word/2010/wordprocessingGroup" xmlns:wpi="http://schemas.microsoft.com/office/word/2010/wordprocessingInk" xmlns:wne="http://schemas.microsoft.com/office/word/2006/wordml" xmlns:wps="http://schemas.microsoft.com/office/word/2010/wordprocessingShape" mc:Ignorable="w14 w15 w16se w16cid w16 w16cex w16sdtdh wp14">
+<w:ftr xmlns:wpc="http://schemas.microsoft.com/office/word/2010/wordprocessingCanvas" xmlns:cx="http://schemas.microsoft.com/office/drawing/2014/chartex" xmlns:cx1="http://schemas.microsoft.com/office/drawing/2015/9/8/chartex" xmlns:cx2="http://schemas.microsoft.com/office/drawing/2015/10/21/chartex" xmlns:cx3="http://schemas.microsoft.com/office/drawing/2016/5/9/chartex" xmlns:cx4="http://schemas.microsoft.com/office/drawing/2016/5/10/chartex" xmlns:cx5="http://schemas.microsoft.com/office/drawing/2016/5/11/chartex" xmlns:cx6="http://schemas.microsoft.com/office/drawing/2016/5/12/chartex" xmlns:cx7="http://schemas.microsoft.com/office/drawing/2016/5/13/chartex" xmlns:cx8="http://schemas.microsoft.com/office/drawing/2016/5/14/chartex" xmlns:mc="http://schemas.openxmlformats.org/markup-compatibility/2006" xmlns:aink="http://schemas.microsoft.com/office/drawing/2016/ink" xmlns:am3d="http://schemas.microsoft.com/office/drawing/2017/model3d" xmlns:o="urn:schemas-microsoft-com:office:office" xmlns:oel="http://schemas.microsoft.com/office/2019/extlst" xmlns:r="http://schemas.openxmlformats.org/officeDocument/2006/relationships" xmlns:m="http://schemas.openxmlformats.org/officeDocument/2006/math" xmlns:v="urn:schemas-microsoft-com:vml" xmlns:wp14="http://schemas.microsoft.com/office/word/2010/wordprocessingDrawing" xmlns:wp="http://schemas.openxmlformats.org/drawingml/2006/wordprocessingDrawing" xmlns:w10="urn:schemas-microsoft-com:office:word" xmlns:w="http://schemas.openxmlformats.org/wordprocessingml/2006/main" xmlns:w14="http://schemas.microsoft.com/office/word/2010/wordml" xmlns:w15="http://schemas.microsoft.com/office/word/2012/wordml" xmlns:w16cex="http://schemas.microsoft.com/office/word/2018/wordml/cex" xmlns:w16cid="http://schemas.microsoft.com/office/word/2016/wordml/cid" xmlns:w16="http://schemas.microsoft.com/office/word/2018/wordml" xmlns:w16du="http://schemas.microsoft.com/office/word/2023/wordml/word16du" xmlns:w16sdtdh="http://schemas.microsoft.com/office/word/2020/wordml/sdtdatahash" xmlns:w16se="http://schemas.microsoft.com/office/word/2015/wordml/symex" xmlns:wpg="http://schemas.microsoft.com/office/word/2010/wordprocessingGroup" xmlns:wpi="http://schemas.microsoft.com/office/word/2010/wordprocessingInk" xmlns:wne="http://schemas.microsoft.com/office/word/2006/wordml" xmlns:wps="http://schemas.microsoft.com/office/word/2010/wordprocessingShape" mc:Ignorable="w14 w15 w16se w16cid w16 w16cex w16sdtdh w16du wp14">
   <w:p>
     <w:pPr>
       <w:pStyle w:val="Footer"/>
@@ -3194,7 +3234,7 @@
 </file>
 
 <file path=word/footer3.xml><?xml version="1.0" encoding="utf-8"?>
-<w:ftr xmlns:wpc="http://schemas.microsoft.com/office/word/2010/wordprocessingCanvas" xmlns:cx="http://schemas.microsoft.com/office/drawing/2014/chartex" xmlns:cx1="http://schemas.microsoft.com/office/drawing/2015/9/8/chartex" xmlns:cx2="http://schemas.microsoft.com/office/drawing/2015/10/21/chartex" xmlns:cx3="http://schemas.microsoft.com/office/drawing/2016/5/9/chartex" xmlns:cx4="http://schemas.microsoft.com/office/drawing/2016/5/10/chartex" xmlns:cx5="http://schemas.microsoft.com/office/drawing/2016/5/11/chartex" xmlns:cx6="http://schemas.microsoft.com/office/drawing/2016/5/12/chartex" xmlns:cx7="http://schemas.microsoft.com/office/drawing/2016/5/13/chartex" xmlns:cx8="http://schemas.microsoft.com/office/drawing/2016/5/14/chartex" xmlns:mc="http://schemas.openxmlformats.org/markup-compatibility/2006" xmlns:aink="http://schemas.microsoft.com/office/drawing/2016/ink" xmlns:am3d="http://schemas.microsoft.com/office/drawing/2017/model3d" xmlns:o="urn:schemas-microsoft-com:office:office" xmlns:oel="http://schemas.microsoft.com/office/2019/extlst" xmlns:r="http://schemas.openxmlformats.org/officeDocument/2006/relationships" xmlns:m="http://schemas.openxmlformats.org/officeDocument/2006/math" xmlns:v="urn:schemas-microsoft-com:vml" xmlns:wp14="http://schemas.microsoft.com/office/word/2010/wordprocessingDrawing" xmlns:wp="http://schemas.openxmlformats.org/drawingml/2006/wordprocessingDrawing" xmlns:w10="urn:schemas-microsoft-com:office:word" xmlns:w="http://schemas.openxmlformats.org/wordprocessingml/2006/main" xmlns:w14="http://schemas.microsoft.com/office/word/2010/wordml" xmlns:w15="http://schemas.microsoft.com/office/word/2012/wordml" xmlns:w16cex="http://schemas.microsoft.com/office/word/2018/wordml/cex" xmlns:w16cid="http://schemas.microsoft.com/office/word/2016/wordml/cid" xmlns:w16="http://schemas.microsoft.com/office/word/2018/wordml" xmlns:w16sdtdh="http://schemas.microsoft.com/office/word/2020/wordml/sdtdatahash" xmlns:w16se="http://schemas.microsoft.com/office/word/2015/wordml/symex" xmlns:wpg="http://schemas.microsoft.com/office/word/2010/wordprocessingGroup" xmlns:wpi="http://schemas.microsoft.com/office/word/2010/wordprocessingInk" xmlns:wne="http://schemas.microsoft.com/office/word/2006/wordml" xmlns:wps="http://schemas.microsoft.com/office/word/2010/wordprocessingShape" mc:Ignorable="w14 w15 w16se w16cid w16 w16cex w16sdtdh wp14">
+<w:ftr xmlns:wpc="http://schemas.microsoft.com/office/word/2010/wordprocessingCanvas" xmlns:cx="http://schemas.microsoft.com/office/drawing/2014/chartex" xmlns:cx1="http://schemas.microsoft.com/office/drawing/2015/9/8/chartex" xmlns:cx2="http://schemas.microsoft.com/office/drawing/2015/10/21/chartex" xmlns:cx3="http://schemas.microsoft.com/office/drawing/2016/5/9/chartex" xmlns:cx4="http://schemas.microsoft.com/office/drawing/2016/5/10/chartex" xmlns:cx5="http://schemas.microsoft.com/office/drawing/2016/5/11/chartex" xmlns:cx6="http://schemas.microsoft.com/office/drawing/2016/5/12/chartex" xmlns:cx7="http://schemas.microsoft.com/office/drawing/2016/5/13/chartex" xmlns:cx8="http://schemas.microsoft.com/office/drawing/2016/5/14/chartex" xmlns:mc="http://schemas.openxmlformats.org/markup-compatibility/2006" xmlns:aink="http://schemas.microsoft.com/office/drawing/2016/ink" xmlns:am3d="http://schemas.microsoft.com/office/drawing/2017/model3d" xmlns:o="urn:schemas-microsoft-com:office:office" xmlns:oel="http://schemas.microsoft.com/office/2019/extlst" xmlns:r="http://schemas.openxmlformats.org/officeDocument/2006/relationships" xmlns:m="http://schemas.openxmlformats.org/officeDocument/2006/math" xmlns:v="urn:schemas-microsoft-com:vml" xmlns:wp14="http://schemas.microsoft.com/office/word/2010/wordprocessingDrawing" xmlns:wp="http://schemas.openxmlformats.org/drawingml/2006/wordprocessingDrawing" xmlns:w10="urn:schemas-microsoft-com:office:word" xmlns:w="http://schemas.openxmlformats.org/wordprocessingml/2006/main" xmlns:w14="http://schemas.microsoft.com/office/word/2010/wordml" xmlns:w15="http://schemas.microsoft.com/office/word/2012/wordml" xmlns:w16cex="http://schemas.microsoft.com/office/word/2018/wordml/cex" xmlns:w16cid="http://schemas.microsoft.com/office/word/2016/wordml/cid" xmlns:w16="http://schemas.microsoft.com/office/word/2018/wordml" xmlns:w16du="http://schemas.microsoft.com/office/word/2023/wordml/word16du" xmlns:w16sdtdh="http://schemas.microsoft.com/office/word/2020/wordml/sdtdatahash" xmlns:w16se="http://schemas.microsoft.com/office/word/2015/wordml/symex" xmlns:wpg="http://schemas.microsoft.com/office/word/2010/wordprocessingGroup" xmlns:wpi="http://schemas.microsoft.com/office/word/2010/wordprocessingInk" xmlns:wne="http://schemas.microsoft.com/office/word/2006/wordml" xmlns:wps="http://schemas.microsoft.com/office/word/2010/wordprocessingShape" mc:Ignorable="w14 w15 w16se w16cid w16 w16cex w16sdtdh w16du wp14">
   <w:tbl>
     <w:tblPr>
       <w:tblStyle w:val="TableGrid"/>
@@ -3389,7 +3429,7 @@
 </file>
 
 <file path=word/footer4.xml><?xml version="1.0" encoding="utf-8"?>
-<w:ftr xmlns:wpc="http://schemas.microsoft.com/office/word/2010/wordprocessingCanvas" xmlns:cx="http://schemas.microsoft.com/office/drawing/2014/chartex" xmlns:cx1="http://schemas.microsoft.com/office/drawing/2015/9/8/chartex" xmlns:cx2="http://schemas.microsoft.com/office/drawing/2015/10/21/chartex" xmlns:cx3="http://schemas.microsoft.com/office/drawing/2016/5/9/chartex" xmlns:cx4="http://schemas.microsoft.com/office/drawing/2016/5/10/chartex" xmlns:cx5="http://schemas.microsoft.com/office/drawing/2016/5/11/chartex" xmlns:cx6="http://schemas.microsoft.com/office/drawing/2016/5/12/chartex" xmlns:cx7="http://schemas.microsoft.com/office/drawing/2016/5/13/chartex" xmlns:cx8="http://schemas.microsoft.com/office/drawing/2016/5/14/chartex" xmlns:mc="http://schemas.openxmlformats.org/markup-compatibility/2006" xmlns:aink="http://schemas.microsoft.com/office/drawing/2016/ink" xmlns:am3d="http://schemas.microsoft.com/office/drawing/2017/model3d" xmlns:o="urn:schemas-microsoft-com:office:office" xmlns:oel="http://schemas.microsoft.com/office/2019/extlst" xmlns:r="http://schemas.openxmlformats.org/officeDocument/2006/relationships" xmlns:m="http://schemas.openxmlformats.org/officeDocument/2006/math" xmlns:v="urn:schemas-microsoft-com:vml" xmlns:wp14="http://schemas.microsoft.com/office/word/2010/wordprocessingDrawing" xmlns:wp="http://schemas.openxmlformats.org/drawingml/2006/wordprocessingDrawing" xmlns:w10="urn:schemas-microsoft-com:office:word" xmlns:w="http://schemas.openxmlformats.org/wordprocessingml/2006/main" xmlns:w14="http://schemas.microsoft.com/office/word/2010/wordml" xmlns:w15="http://schemas.microsoft.com/office/word/2012/wordml" xmlns:w16cex="http://schemas.microsoft.com/office/word/2018/wordml/cex" xmlns:w16cid="http://schemas.microsoft.com/office/word/2016/wordml/cid" xmlns:w16="http://schemas.microsoft.com/office/word/2018/wordml" xmlns:w16sdtdh="http://schemas.microsoft.com/office/word/2020/wordml/sdtdatahash" xmlns:w16se="http://schemas.microsoft.com/office/word/2015/wordml/symex" xmlns:wpg="http://schemas.microsoft.com/office/word/2010/wordprocessingGroup" xmlns:wpi="http://schemas.microsoft.com/office/word/2010/wordprocessingInk" xmlns:wne="http://schemas.microsoft.com/office/word/2006/wordml" xmlns:wps="http://schemas.microsoft.com/office/word/2010/wordprocessingShape" mc:Ignorable="w14 w15 w16se w16cid w16 w16cex w16sdtdh wp14">
+<w:ftr xmlns:wpc="http://schemas.microsoft.com/office/word/2010/wordprocessingCanvas" xmlns:cx="http://schemas.microsoft.com/office/drawing/2014/chartex" xmlns:cx1="http://schemas.microsoft.com/office/drawing/2015/9/8/chartex" xmlns:cx2="http://schemas.microsoft.com/office/drawing/2015/10/21/chartex" xmlns:cx3="http://schemas.microsoft.com/office/drawing/2016/5/9/chartex" xmlns:cx4="http://schemas.microsoft.com/office/drawing/2016/5/10/chartex" xmlns:cx5="http://schemas.microsoft.com/office/drawing/2016/5/11/chartex" xmlns:cx6="http://schemas.microsoft.com/office/drawing/2016/5/12/chartex" xmlns:cx7="http://schemas.microsoft.com/office/drawing/2016/5/13/chartex" xmlns:cx8="http://schemas.microsoft.com/office/drawing/2016/5/14/chartex" xmlns:mc="http://schemas.openxmlformats.org/markup-compatibility/2006" xmlns:aink="http://schemas.microsoft.com/office/drawing/2016/ink" xmlns:am3d="http://schemas.microsoft.com/office/drawing/2017/model3d" xmlns:o="urn:schemas-microsoft-com:office:office" xmlns:oel="http://schemas.microsoft.com/office/2019/extlst" xmlns:r="http://schemas.openxmlformats.org/officeDocument/2006/relationships" xmlns:m="http://schemas.openxmlformats.org/officeDocument/2006/math" xmlns:v="urn:schemas-microsoft-com:vml" xmlns:wp14="http://schemas.microsoft.com/office/word/2010/wordprocessingDrawing" xmlns:wp="http://schemas.openxmlformats.org/drawingml/2006/wordprocessingDrawing" xmlns:w10="urn:schemas-microsoft-com:office:word" xmlns:w="http://schemas.openxmlformats.org/wordprocessingml/2006/main" xmlns:w14="http://schemas.microsoft.com/office/word/2010/wordml" xmlns:w15="http://schemas.microsoft.com/office/word/2012/wordml" xmlns:w16cex="http://schemas.microsoft.com/office/word/2018/wordml/cex" xmlns:w16cid="http://schemas.microsoft.com/office/word/2016/wordml/cid" xmlns:w16="http://schemas.microsoft.com/office/word/2018/wordml" xmlns:w16du="http://schemas.microsoft.com/office/word/2023/wordml/word16du" xmlns:w16sdtdh="http://schemas.microsoft.com/office/word/2020/wordml/sdtdatahash" xmlns:w16se="http://schemas.microsoft.com/office/word/2015/wordml/symex" xmlns:wpg="http://schemas.microsoft.com/office/word/2010/wordprocessingGroup" xmlns:wpi="http://schemas.microsoft.com/office/word/2010/wordprocessingInk" xmlns:wne="http://schemas.microsoft.com/office/word/2006/wordml" xmlns:wps="http://schemas.microsoft.com/office/word/2010/wordprocessingShape" mc:Ignorable="w14 w15 w16se w16cid w16 w16cex w16sdtdh w16du wp14">
   <w:tbl>
     <w:tblPr>
       <w:tblStyle w:val="TableGrid"/>
@@ -3550,7 +3590,7 @@
 </file>
 
 <file path=word/footnotes.xml><?xml version="1.0" encoding="utf-8"?>
-<w:footnotes xmlns:wpc="http://schemas.microsoft.com/office/word/2010/wordprocessingCanvas" xmlns:cx="http://schemas.microsoft.com/office/drawing/2014/chartex" xmlns:cx1="http://schemas.microsoft.com/office/drawing/2015/9/8/chartex" xmlns:cx2="http://schemas.microsoft.com/office/drawing/2015/10/21/chartex" xmlns:cx3="http://schemas.microsoft.com/office/drawing/2016/5/9/chartex" xmlns:cx4="http://schemas.microsoft.com/office/drawing/2016/5/10/chartex" xmlns:cx5="http://schemas.microsoft.com/office/drawing/2016/5/11/chartex" xmlns:cx6="http://schemas.microsoft.com/office/drawing/2016/5/12/chartex" xmlns:cx7="http://schemas.microsoft.com/office/drawing/2016/5/13/chartex" xmlns:cx8="http://schemas.microsoft.com/office/drawing/2016/5/14/chartex" xmlns:mc="http://schemas.openxmlformats.org/markup-compatibility/2006" xmlns:aink="http://schemas.microsoft.com/office/drawing/2016/ink" xmlns:am3d="http://schemas.microsoft.com/office/drawing/2017/model3d" xmlns:o="urn:schemas-microsoft-com:office:office" xmlns:oel="http://schemas.microsoft.com/office/2019/extlst" xmlns:r="http://schemas.openxmlformats.org/officeDocument/2006/relationships" xmlns:m="http://schemas.openxmlformats.org/officeDocument/2006/math" xmlns:v="urn:schemas-microsoft-com:vml" xmlns:wp14="http://schemas.microsoft.com/office/word/2010/wordprocessingDrawing" xmlns:wp="http://schemas.openxmlformats.org/drawingml/2006/wordprocessingDrawing" xmlns:w10="urn:schemas-microsoft-com:office:word" xmlns:w="http://schemas.openxmlformats.org/wordprocessingml/2006/main" xmlns:w14="http://schemas.microsoft.com/office/word/2010/wordml" xmlns:w15="http://schemas.microsoft.com/office/word/2012/wordml" xmlns:w16cex="http://schemas.microsoft.com/office/word/2018/wordml/cex" xmlns:w16cid="http://schemas.microsoft.com/office/word/2016/wordml/cid" xmlns:w16="http://schemas.microsoft.com/office/word/2018/wordml" xmlns:w16sdtdh="http://schemas.microsoft.com/office/word/2020/wordml/sdtdatahash" xmlns:w16se="http://schemas.microsoft.com/office/word/2015/wordml/symex" xmlns:wpg="http://schemas.microsoft.com/office/word/2010/wordprocessingGroup" xmlns:wpi="http://schemas.microsoft.com/office/word/2010/wordprocessingInk" xmlns:wne="http://schemas.microsoft.com/office/word/2006/wordml" xmlns:wps="http://schemas.microsoft.com/office/word/2010/wordprocessingShape" mc:Ignorable="w14 w15 w16se w16cid w16 w16cex w16sdtdh wp14">
+<w:footnotes xmlns:wpc="http://schemas.microsoft.com/office/word/2010/wordprocessingCanvas" xmlns:cx="http://schemas.microsoft.com/office/drawing/2014/chartex" xmlns:cx1="http://schemas.microsoft.com/office/drawing/2015/9/8/chartex" xmlns:cx2="http://schemas.microsoft.com/office/drawing/2015/10/21/chartex" xmlns:cx3="http://schemas.microsoft.com/office/drawing/2016/5/9/chartex" xmlns:cx4="http://schemas.microsoft.com/office/drawing/2016/5/10/chartex" xmlns:cx5="http://schemas.microsoft.com/office/drawing/2016/5/11/chartex" xmlns:cx6="http://schemas.microsoft.com/office/drawing/2016/5/12/chartex" xmlns:cx7="http://schemas.microsoft.com/office/drawing/2016/5/13/chartex" xmlns:cx8="http://schemas.microsoft.com/office/drawing/2016/5/14/chartex" xmlns:mc="http://schemas.openxmlformats.org/markup-compatibility/2006" xmlns:aink="http://schemas.microsoft.com/office/drawing/2016/ink" xmlns:am3d="http://schemas.microsoft.com/office/drawing/2017/model3d" xmlns:o="urn:schemas-microsoft-com:office:office" xmlns:oel="http://schemas.microsoft.com/office/2019/extlst" xmlns:r="http://schemas.openxmlformats.org/officeDocument/2006/relationships" xmlns:m="http://schemas.openxmlformats.org/officeDocument/2006/math" xmlns:v="urn:schemas-microsoft-com:vml" xmlns:wp14="http://schemas.microsoft.com/office/word/2010/wordprocessingDrawing" xmlns:wp="http://schemas.openxmlformats.org/drawingml/2006/wordprocessingDrawing" xmlns:w10="urn:schemas-microsoft-com:office:word" xmlns:w="http://schemas.openxmlformats.org/wordprocessingml/2006/main" xmlns:w14="http://schemas.microsoft.com/office/word/2010/wordml" xmlns:w15="http://schemas.microsoft.com/office/word/2012/wordml" xmlns:w16cex="http://schemas.microsoft.com/office/word/2018/wordml/cex" xmlns:w16cid="http://schemas.microsoft.com/office/word/2016/wordml/cid" xmlns:w16="http://schemas.microsoft.com/office/word/2018/wordml" xmlns:w16du="http://schemas.microsoft.com/office/word/2023/wordml/word16du" xmlns:w16sdtdh="http://schemas.microsoft.com/office/word/2020/wordml/sdtdatahash" xmlns:w16se="http://schemas.microsoft.com/office/word/2015/wordml/symex" xmlns:wpg="http://schemas.microsoft.com/office/word/2010/wordprocessingGroup" xmlns:wpi="http://schemas.microsoft.com/office/word/2010/wordprocessingInk" xmlns:wne="http://schemas.microsoft.com/office/word/2006/wordml" xmlns:wps="http://schemas.microsoft.com/office/word/2010/wordprocessingShape" mc:Ignorable="w14 w15 w16se w16cid w16 w16cex w16sdtdh w16du wp14">
   <w:footnote w:type="separator" w:id="-1">
     <w:p>
       <w:pPr>
@@ -3579,7 +3619,7 @@
 </file>
 
 <file path=word/header1.xml><?xml version="1.0" encoding="utf-8"?>
-<w:hdr xmlns:wpc="http://schemas.microsoft.com/office/word/2010/wordprocessingCanvas" xmlns:cx="http://schemas.microsoft.com/office/drawing/2014/chartex" xmlns:cx1="http://schemas.microsoft.com/office/drawing/2015/9/8/chartex" xmlns:cx2="http://schemas.microsoft.com/office/drawing/2015/10/21/chartex" xmlns:cx3="http://schemas.microsoft.com/office/drawing/2016/5/9/chartex" xmlns:cx4="http://schemas.microsoft.com/office/drawing/2016/5/10/chartex" xmlns:cx5="http://schemas.microsoft.com/office/drawing/2016/5/11/chartex" xmlns:cx6="http://schemas.microsoft.com/office/drawing/2016/5/12/chartex" xmlns:cx7="http://schemas.microsoft.com/office/drawing/2016/5/13/chartex" xmlns:cx8="http://schemas.microsoft.com/office/drawing/2016/5/14/chartex" xmlns:mc="http://schemas.openxmlformats.org/markup-compatibility/2006" xmlns:aink="http://schemas.microsoft.com/office/drawing/2016/ink" xmlns:am3d="http://schemas.microsoft.com/office/drawing/2017/model3d" xmlns:o="urn:schemas-microsoft-com:office:office" xmlns:oel="http://schemas.microsoft.com/office/2019/extlst" xmlns:r="http://schemas.openxmlformats.org/officeDocument/2006/relationships" xmlns:m="http://schemas.openxmlformats.org/officeDocument/2006/math" xmlns:v="urn:schemas-microsoft-com:vml" xmlns:wp14="http://schemas.microsoft.com/office/word/2010/wordprocessingDrawing" xmlns:wp="http://schemas.openxmlformats.org/drawingml/2006/wordprocessingDrawing" xmlns:w10="urn:schemas-microsoft-com:office:word" xmlns:w="http://schemas.openxmlformats.org/wordprocessingml/2006/main" xmlns:w14="http://schemas.microsoft.com/office/word/2010/wordml" xmlns:w15="http://schemas.microsoft.com/office/word/2012/wordml" xmlns:w16cex="http://schemas.microsoft.com/office/word/2018/wordml/cex" xmlns:w16cid="http://schemas.microsoft.com/office/word/2016/wordml/cid" xmlns:w16="http://schemas.microsoft.com/office/word/2018/wordml" xmlns:w16sdtdh="http://schemas.microsoft.com/office/word/2020/wordml/sdtdatahash" xmlns:w16se="http://schemas.microsoft.com/office/word/2015/wordml/symex" xmlns:wpg="http://schemas.microsoft.com/office/word/2010/wordprocessingGroup" xmlns:wpi="http://schemas.microsoft.com/office/word/2010/wordprocessingInk" xmlns:wne="http://schemas.microsoft.com/office/word/2006/wordml" xmlns:wps="http://schemas.microsoft.com/office/word/2010/wordprocessingShape" mc:Ignorable="w14 w15 w16se w16cid w16 w16cex w16sdtdh wp14">
+<w:hdr xmlns:wpc="http://schemas.microsoft.com/office/word/2010/wordprocessingCanvas" xmlns:cx="http://schemas.microsoft.com/office/drawing/2014/chartex" xmlns:cx1="http://schemas.microsoft.com/office/drawing/2015/9/8/chartex" xmlns:cx2="http://schemas.microsoft.com/office/drawing/2015/10/21/chartex" xmlns:cx3="http://schemas.microsoft.com/office/drawing/2016/5/9/chartex" xmlns:cx4="http://schemas.microsoft.com/office/drawing/2016/5/10/chartex" xmlns:cx5="http://schemas.microsoft.com/office/drawing/2016/5/11/chartex" xmlns:cx6="http://schemas.microsoft.com/office/drawing/2016/5/12/chartex" xmlns:cx7="http://schemas.microsoft.com/office/drawing/2016/5/13/chartex" xmlns:cx8="http://schemas.microsoft.com/office/drawing/2016/5/14/chartex" xmlns:mc="http://schemas.openxmlformats.org/markup-compatibility/2006" xmlns:aink="http://schemas.microsoft.com/office/drawing/2016/ink" xmlns:am3d="http://schemas.microsoft.com/office/drawing/2017/model3d" xmlns:o="urn:schemas-microsoft-com:office:office" xmlns:oel="http://schemas.microsoft.com/office/2019/extlst" xmlns:r="http://schemas.openxmlformats.org/officeDocument/2006/relationships" xmlns:m="http://schemas.openxmlformats.org/officeDocument/2006/math" xmlns:v="urn:schemas-microsoft-com:vml" xmlns:wp14="http://schemas.microsoft.com/office/word/2010/wordprocessingDrawing" xmlns:wp="http://schemas.openxmlformats.org/drawingml/2006/wordprocessingDrawing" xmlns:w10="urn:schemas-microsoft-com:office:word" xmlns:w="http://schemas.openxmlformats.org/wordprocessingml/2006/main" xmlns:w14="http://schemas.microsoft.com/office/word/2010/wordml" xmlns:w15="http://schemas.microsoft.com/office/word/2012/wordml" xmlns:w16cex="http://schemas.microsoft.com/office/word/2018/wordml/cex" xmlns:w16cid="http://schemas.microsoft.com/office/word/2016/wordml/cid" xmlns:w16="http://schemas.microsoft.com/office/word/2018/wordml" xmlns:w16du="http://schemas.microsoft.com/office/word/2023/wordml/word16du" xmlns:w16sdtdh="http://schemas.microsoft.com/office/word/2020/wordml/sdtdatahash" xmlns:w16se="http://schemas.microsoft.com/office/word/2015/wordml/symex" xmlns:wpg="http://schemas.microsoft.com/office/word/2010/wordprocessingGroup" xmlns:wpi="http://schemas.microsoft.com/office/word/2010/wordprocessingInk" xmlns:wne="http://schemas.microsoft.com/office/word/2006/wordml" xmlns:wps="http://schemas.microsoft.com/office/word/2010/wordprocessingShape" mc:Ignorable="w14 w15 w16se w16cid w16 w16cex w16sdtdh w16du wp14">
   <w:p>
     <w:pPr>
       <w:pStyle w:val="Header"/>
@@ -3658,7 +3698,7 @@
 </file>
 
 <file path=word/header2.xml><?xml version="1.0" encoding="utf-8"?>
-<w:hdr xmlns:wpc="http://schemas.microsoft.com/office/word/2010/wordprocessingCanvas" xmlns:cx="http://schemas.microsoft.com/office/drawing/2014/chartex" xmlns:cx1="http://schemas.microsoft.com/office/drawing/2015/9/8/chartex" xmlns:cx2="http://schemas.microsoft.com/office/drawing/2015/10/21/chartex" xmlns:cx3="http://schemas.microsoft.com/office/drawing/2016/5/9/chartex" xmlns:cx4="http://schemas.microsoft.com/office/drawing/2016/5/10/chartex" xmlns:cx5="http://schemas.microsoft.com/office/drawing/2016/5/11/chartex" xmlns:cx6="http://schemas.microsoft.com/office/drawing/2016/5/12/chartex" xmlns:cx7="http://schemas.microsoft.com/office/drawing/2016/5/13/chartex" xmlns:cx8="http://schemas.microsoft.com/office/drawing/2016/5/14/chartex" xmlns:mc="http://schemas.openxmlformats.org/markup-compatibility/2006" xmlns:aink="http://schemas.microsoft.com/office/drawing/2016/ink" xmlns:am3d="http://schemas.microsoft.com/office/drawing/2017/model3d" xmlns:o="urn:schemas-microsoft-com:office:office" xmlns:oel="http://schemas.microsoft.com/office/2019/extlst" xmlns:r="http://schemas.openxmlformats.org/officeDocument/2006/relationships" xmlns:m="http://schemas.openxmlformats.org/officeDocument/2006/math" xmlns:v="urn:schemas-microsoft-com:vml" xmlns:wp14="http://schemas.microsoft.com/office/word/2010/wordprocessingDrawing" xmlns:wp="http://schemas.openxmlformats.org/drawingml/2006/wordprocessingDrawing" xmlns:w10="urn:schemas-microsoft-com:office:word" xmlns:w="http://schemas.openxmlformats.org/wordprocessingml/2006/main" xmlns:w14="http://schemas.microsoft.com/office/word/2010/wordml" xmlns:w15="http://schemas.microsoft.com/office/word/2012/wordml" xmlns:w16cex="http://schemas.microsoft.com/office/word/2018/wordml/cex" xmlns:w16cid="http://schemas.microsoft.com/office/word/2016/wordml/cid" xmlns:w16="http://schemas.microsoft.com/office/word/2018/wordml" xmlns:w16sdtdh="http://schemas.microsoft.com/office/word/2020/wordml/sdtdatahash" xmlns:w16se="http://schemas.microsoft.com/office/word/2015/wordml/symex" xmlns:wpg="http://schemas.microsoft.com/office/word/2010/wordprocessingGroup" xmlns:wpi="http://schemas.microsoft.com/office/word/2010/wordprocessingInk" xmlns:wne="http://schemas.microsoft.com/office/word/2006/wordml" xmlns:wps="http://schemas.microsoft.com/office/word/2010/wordprocessingShape" mc:Ignorable="w14 w15 w16se w16cid w16 w16cex w16sdtdh wp14">
+<w:hdr xmlns:wpc="http://schemas.microsoft.com/office/word/2010/wordprocessingCanvas" xmlns:cx="http://schemas.microsoft.com/office/drawing/2014/chartex" xmlns:cx1="http://schemas.microsoft.com/office/drawing/2015/9/8/chartex" xmlns:cx2="http://schemas.microsoft.com/office/drawing/2015/10/21/chartex" xmlns:cx3="http://schemas.microsoft.com/office/drawing/2016/5/9/chartex" xmlns:cx4="http://schemas.microsoft.com/office/drawing/2016/5/10/chartex" xmlns:cx5="http://schemas.microsoft.com/office/drawing/2016/5/11/chartex" xmlns:cx6="http://schemas.microsoft.com/office/drawing/2016/5/12/chartex" xmlns:cx7="http://schemas.microsoft.com/office/drawing/2016/5/13/chartex" xmlns:cx8="http://schemas.microsoft.com/office/drawing/2016/5/14/chartex" xmlns:mc="http://schemas.openxmlformats.org/markup-compatibility/2006" xmlns:aink="http://schemas.microsoft.com/office/drawing/2016/ink" xmlns:am3d="http://schemas.microsoft.com/office/drawing/2017/model3d" xmlns:o="urn:schemas-microsoft-com:office:office" xmlns:oel="http://schemas.microsoft.com/office/2019/extlst" xmlns:r="http://schemas.openxmlformats.org/officeDocument/2006/relationships" xmlns:m="http://schemas.openxmlformats.org/officeDocument/2006/math" xmlns:v="urn:schemas-microsoft-com:vml" xmlns:wp14="http://schemas.microsoft.com/office/word/2010/wordprocessingDrawing" xmlns:wp="http://schemas.openxmlformats.org/drawingml/2006/wordprocessingDrawing" xmlns:w10="urn:schemas-microsoft-com:office:word" xmlns:w="http://schemas.openxmlformats.org/wordprocessingml/2006/main" xmlns:w14="http://schemas.microsoft.com/office/word/2010/wordml" xmlns:w15="http://schemas.microsoft.com/office/word/2012/wordml" xmlns:w16cex="http://schemas.microsoft.com/office/word/2018/wordml/cex" xmlns:w16cid="http://schemas.microsoft.com/office/word/2016/wordml/cid" xmlns:w16="http://schemas.microsoft.com/office/word/2018/wordml" xmlns:w16du="http://schemas.microsoft.com/office/word/2023/wordml/word16du" xmlns:w16sdtdh="http://schemas.microsoft.com/office/word/2020/wordml/sdtdatahash" xmlns:w16se="http://schemas.microsoft.com/office/word/2015/wordml/symex" xmlns:wpg="http://schemas.microsoft.com/office/word/2010/wordprocessingGroup" xmlns:wpi="http://schemas.microsoft.com/office/word/2010/wordprocessingInk" xmlns:wne="http://schemas.microsoft.com/office/word/2006/wordml" xmlns:wps="http://schemas.microsoft.com/office/word/2010/wordprocessingShape" mc:Ignorable="w14 w15 w16se w16cid w16 w16cex w16sdtdh w16du wp14">
   <w:p>
     <w:pPr>
       <w:pStyle w:val="Header"/>
@@ -3669,7 +3709,7 @@
 </file>
 
 <file path=word/header3.xml><?xml version="1.0" encoding="utf-8"?>
-<w:hdr xmlns:wpc="http://schemas.microsoft.com/office/word/2010/wordprocessingCanvas" xmlns:cx="http://schemas.microsoft.com/office/drawing/2014/chartex" xmlns:cx1="http://schemas.microsoft.com/office/drawing/2015/9/8/chartex" xmlns:cx2="http://schemas.microsoft.com/office/drawing/2015/10/21/chartex" xmlns:cx3="http://schemas.microsoft.com/office/drawing/2016/5/9/chartex" xmlns:cx4="http://schemas.microsoft.com/office/drawing/2016/5/10/chartex" xmlns:cx5="http://schemas.microsoft.com/office/drawing/2016/5/11/chartex" xmlns:cx6="http://schemas.microsoft.com/office/drawing/2016/5/12/chartex" xmlns:cx7="http://schemas.microsoft.com/office/drawing/2016/5/13/chartex" xmlns:cx8="http://schemas.microsoft.com/office/drawing/2016/5/14/chartex" xmlns:mc="http://schemas.openxmlformats.org/markup-compatibility/2006" xmlns:aink="http://schemas.microsoft.com/office/drawing/2016/ink" xmlns:am3d="http://schemas.microsoft.com/office/drawing/2017/model3d" xmlns:o="urn:schemas-microsoft-com:office:office" xmlns:oel="http://schemas.microsoft.com/office/2019/extlst" xmlns:r="http://schemas.openxmlformats.org/officeDocument/2006/relationships" xmlns:m="http://schemas.openxmlformats.org/officeDocument/2006/math" xmlns:v="urn:schemas-microsoft-com:vml" xmlns:wp14="http://schemas.microsoft.com/office/word/2010/wordprocessingDrawing" xmlns:wp="http://schemas.openxmlformats.org/drawingml/2006/wordprocessingDrawing" xmlns:w10="urn:schemas-microsoft-com:office:word" xmlns:w="http://schemas.openxmlformats.org/wordprocessingml/2006/main" xmlns:w14="http://schemas.microsoft.com/office/word/2010/wordml" xmlns:w15="http://schemas.microsoft.com/office/word/2012/wordml" xmlns:w16cex="http://schemas.microsoft.com/office/word/2018/wordml/cex" xmlns:w16cid="http://schemas.microsoft.com/office/word/2016/wordml/cid" xmlns:w16="http://schemas.microsoft.com/office/word/2018/wordml" xmlns:w16sdtdh="http://schemas.microsoft.com/office/word/2020/wordml/sdtdatahash" xmlns:w16se="http://schemas.microsoft.com/office/word/2015/wordml/symex" xmlns:wpg="http://schemas.microsoft.com/office/word/2010/wordprocessingGroup" xmlns:wpi="http://schemas.microsoft.com/office/word/2010/wordprocessingInk" xmlns:wne="http://schemas.microsoft.com/office/word/2006/wordml" xmlns:wps="http://schemas.microsoft.com/office/word/2010/wordprocessingShape" mc:Ignorable="w14 w15 w16se w16cid w16 w16cex w16sdtdh wp14">
+<w:hdr xmlns:wpc="http://schemas.microsoft.com/office/word/2010/wordprocessingCanvas" xmlns:cx="http://schemas.microsoft.com/office/drawing/2014/chartex" xmlns:cx1="http://schemas.microsoft.com/office/drawing/2015/9/8/chartex" xmlns:cx2="http://schemas.microsoft.com/office/drawing/2015/10/21/chartex" xmlns:cx3="http://schemas.microsoft.com/office/drawing/2016/5/9/chartex" xmlns:cx4="http://schemas.microsoft.com/office/drawing/2016/5/10/chartex" xmlns:cx5="http://schemas.microsoft.com/office/drawing/2016/5/11/chartex" xmlns:cx6="http://schemas.microsoft.com/office/drawing/2016/5/12/chartex" xmlns:cx7="http://schemas.microsoft.com/office/drawing/2016/5/13/chartex" xmlns:cx8="http://schemas.microsoft.com/office/drawing/2016/5/14/chartex" xmlns:mc="http://schemas.openxmlformats.org/markup-compatibility/2006" xmlns:aink="http://schemas.microsoft.com/office/drawing/2016/ink" xmlns:am3d="http://schemas.microsoft.com/office/drawing/2017/model3d" xmlns:o="urn:schemas-microsoft-com:office:office" xmlns:oel="http://schemas.microsoft.com/office/2019/extlst" xmlns:r="http://schemas.openxmlformats.org/officeDocument/2006/relationships" xmlns:m="http://schemas.openxmlformats.org/officeDocument/2006/math" xmlns:v="urn:schemas-microsoft-com:vml" xmlns:wp14="http://schemas.microsoft.com/office/word/2010/wordprocessingDrawing" xmlns:wp="http://schemas.openxmlformats.org/drawingml/2006/wordprocessingDrawing" xmlns:w10="urn:schemas-microsoft-com:office:word" xmlns:w="http://schemas.openxmlformats.org/wordprocessingml/2006/main" xmlns:w14="http://schemas.microsoft.com/office/word/2010/wordml" xmlns:w15="http://schemas.microsoft.com/office/word/2012/wordml" xmlns:w16cex="http://schemas.microsoft.com/office/word/2018/wordml/cex" xmlns:w16cid="http://schemas.microsoft.com/office/word/2016/wordml/cid" xmlns:w16="http://schemas.microsoft.com/office/word/2018/wordml" xmlns:w16du="http://schemas.microsoft.com/office/word/2023/wordml/word16du" xmlns:w16sdtdh="http://schemas.microsoft.com/office/word/2020/wordml/sdtdatahash" xmlns:w16se="http://schemas.microsoft.com/office/word/2015/wordml/symex" xmlns:wpg="http://schemas.microsoft.com/office/word/2010/wordprocessingGroup" xmlns:wpi="http://schemas.microsoft.com/office/word/2010/wordprocessingInk" xmlns:wne="http://schemas.microsoft.com/office/word/2006/wordml" xmlns:wps="http://schemas.microsoft.com/office/word/2010/wordprocessingShape" mc:Ignorable="w14 w15 w16se w16cid w16 w16cex w16sdtdh w16du wp14">
   <w:p>
     <w:pPr>
       <w:pStyle w:val="Header"/>
@@ -3679,7 +3719,7 @@
 </file>
 
 <file path=word/header4.xml><?xml version="1.0" encoding="utf-8"?>
-<w:hdr xmlns:wpc="http://schemas.microsoft.com/office/word/2010/wordprocessingCanvas" xmlns:cx="http://schemas.microsoft.com/office/drawing/2014/chartex" xmlns:cx1="http://schemas.microsoft.com/office/drawing/2015/9/8/chartex" xmlns:cx2="http://schemas.microsoft.com/office/drawing/2015/10/21/chartex" xmlns:cx3="http://schemas.microsoft.com/office/drawing/2016/5/9/chartex" xmlns:cx4="http://schemas.microsoft.com/office/drawing/2016/5/10/chartex" xmlns:cx5="http://schemas.microsoft.com/office/drawing/2016/5/11/chartex" xmlns:cx6="http://schemas.microsoft.com/office/drawing/2016/5/12/chartex" xmlns:cx7="http://schemas.microsoft.com/office/drawing/2016/5/13/chartex" xmlns:cx8="http://schemas.microsoft.com/office/drawing/2016/5/14/chartex" xmlns:mc="http://schemas.openxmlformats.org/markup-compatibility/2006" xmlns:aink="http://schemas.microsoft.com/office/drawing/2016/ink" xmlns:am3d="http://schemas.microsoft.com/office/drawing/2017/model3d" xmlns:o="urn:schemas-microsoft-com:office:office" xmlns:oel="http://schemas.microsoft.com/office/2019/extlst" xmlns:r="http://schemas.openxmlformats.org/officeDocument/2006/relationships" xmlns:m="http://schemas.openxmlformats.org/officeDocument/2006/math" xmlns:v="urn:schemas-microsoft-com:vml" xmlns:wp14="http://schemas.microsoft.com/office/word/2010/wordprocessingDrawing" xmlns:wp="http://schemas.openxmlformats.org/drawingml/2006/wordprocessingDrawing" xmlns:w10="urn:schemas-microsoft-com:office:word" xmlns:w="http://schemas.openxmlformats.org/wordprocessingml/2006/main" xmlns:w14="http://schemas.microsoft.com/office/word/2010/wordml" xmlns:w15="http://schemas.microsoft.com/office/word/2012/wordml" xmlns:w16cex="http://schemas.microsoft.com/office/word/2018/wordml/cex" xmlns:w16cid="http://schemas.microsoft.com/office/word/2016/wordml/cid" xmlns:w16="http://schemas.microsoft.com/office/word/2018/wordml" xmlns:w16sdtdh="http://schemas.microsoft.com/office/word/2020/wordml/sdtdatahash" xmlns:w16se="http://schemas.microsoft.com/office/word/2015/wordml/symex" xmlns:wpg="http://schemas.microsoft.com/office/word/2010/wordprocessingGroup" xmlns:wpi="http://schemas.microsoft.com/office/word/2010/wordprocessingInk" xmlns:wne="http://schemas.microsoft.com/office/word/2006/wordml" xmlns:wps="http://schemas.microsoft.com/office/word/2010/wordprocessingShape" mc:Ignorable="w14 w15 w16se w16cid w16 w16cex w16sdtdh wp14">
+<w:hdr xmlns:wpc="http://schemas.microsoft.com/office/word/2010/wordprocessingCanvas" xmlns:cx="http://schemas.microsoft.com/office/drawing/2014/chartex" xmlns:cx1="http://schemas.microsoft.com/office/drawing/2015/9/8/chartex" xmlns:cx2="http://schemas.microsoft.com/office/drawing/2015/10/21/chartex" xmlns:cx3="http://schemas.microsoft.com/office/drawing/2016/5/9/chartex" xmlns:cx4="http://schemas.microsoft.com/office/drawing/2016/5/10/chartex" xmlns:cx5="http://schemas.microsoft.com/office/drawing/2016/5/11/chartex" xmlns:cx6="http://schemas.microsoft.com/office/drawing/2016/5/12/chartex" xmlns:cx7="http://schemas.microsoft.com/office/drawing/2016/5/13/chartex" xmlns:cx8="http://schemas.microsoft.com/office/drawing/2016/5/14/chartex" xmlns:mc="http://schemas.openxmlformats.org/markup-compatibility/2006" xmlns:aink="http://schemas.microsoft.com/office/drawing/2016/ink" xmlns:am3d="http://schemas.microsoft.com/office/drawing/2017/model3d" xmlns:o="urn:schemas-microsoft-com:office:office" xmlns:oel="http://schemas.microsoft.com/office/2019/extlst" xmlns:r="http://schemas.openxmlformats.org/officeDocument/2006/relationships" xmlns:m="http://schemas.openxmlformats.org/officeDocument/2006/math" xmlns:v="urn:schemas-microsoft-com:vml" xmlns:wp14="http://schemas.microsoft.com/office/word/2010/wordprocessingDrawing" xmlns:wp="http://schemas.openxmlformats.org/drawingml/2006/wordprocessingDrawing" xmlns:w10="urn:schemas-microsoft-com:office:word" xmlns:w="http://schemas.openxmlformats.org/wordprocessingml/2006/main" xmlns:w14="http://schemas.microsoft.com/office/word/2010/wordml" xmlns:w15="http://schemas.microsoft.com/office/word/2012/wordml" xmlns:w16cex="http://schemas.microsoft.com/office/word/2018/wordml/cex" xmlns:w16cid="http://schemas.microsoft.com/office/word/2016/wordml/cid" xmlns:w16="http://schemas.microsoft.com/office/word/2018/wordml" xmlns:w16du="http://schemas.microsoft.com/office/word/2023/wordml/word16du" xmlns:w16sdtdh="http://schemas.microsoft.com/office/word/2020/wordml/sdtdatahash" xmlns:w16se="http://schemas.microsoft.com/office/word/2015/wordml/symex" xmlns:wpg="http://schemas.microsoft.com/office/word/2010/wordprocessingGroup" xmlns:wpi="http://schemas.microsoft.com/office/word/2010/wordprocessingInk" xmlns:wne="http://schemas.microsoft.com/office/word/2006/wordml" xmlns:wps="http://schemas.microsoft.com/office/word/2010/wordprocessingShape" mc:Ignorable="w14 w15 w16se w16cid w16 w16cex w16sdtdh w16du wp14">
   <w:p>
     <w:pPr>
       <w:pStyle w:val="Header"/>
@@ -3689,7 +3729,7 @@
 </file>
 
 <file path=word/numbering.xml><?xml version="1.0" encoding="utf-8"?>
-<w:numbering xmlns:wpc="http://schemas.microsoft.com/office/word/2010/wordprocessingCanvas" xmlns:cx="http://schemas.microsoft.com/office/drawing/2014/chartex" xmlns:cx1="http://schemas.microsoft.com/office/drawing/2015/9/8/chartex" xmlns:cx2="http://schemas.microsoft.com/office/drawing/2015/10/21/chartex" xmlns:cx3="http://schemas.microsoft.com/office/drawing/2016/5/9/chartex" xmlns:cx4="http://schemas.microsoft.com/office/drawing/2016/5/10/chartex" xmlns:cx5="http://schemas.microsoft.com/office/drawing/2016/5/11/chartex" xmlns:cx6="http://schemas.microsoft.com/office/drawing/2016/5/12/chartex" xmlns:cx7="http://schemas.microsoft.com/office/drawing/2016/5/13/chartex" xmlns:cx8="http://schemas.microsoft.com/office/drawing/2016/5/14/chartex" xmlns:mc="http://schemas.openxmlformats.org/markup-compatibility/2006" xmlns:aink="http://schemas.microsoft.com/office/drawing/2016/ink" xmlns:am3d="http://schemas.microsoft.com/office/drawing/2017/model3d" xmlns:o="urn:schemas-microsoft-com:office:office" xmlns:oel="http://schemas.microsoft.com/office/2019/extlst" xmlns:r="http://schemas.openxmlformats.org/officeDocument/2006/relationships" xmlns:m="http://schemas.openxmlformats.org/officeDocument/2006/math" xmlns:v="urn:schemas-microsoft-com:vml" xmlns:wp14="http://schemas.microsoft.com/office/word/2010/wordprocessingDrawing" xmlns:wp="http://schemas.openxmlformats.org/drawingml/2006/wordprocessingDrawing" xmlns:w10="urn:schemas-microsoft-com:office:word" xmlns:w="http://schemas.openxmlformats.org/wordprocessingml/2006/main" xmlns:w14="http://schemas.microsoft.com/office/word/2010/wordml" xmlns:w15="http://schemas.microsoft.com/office/word/2012/wordml" xmlns:w16cex="http://schemas.microsoft.com/office/word/2018/wordml/cex" xmlns:w16cid="http://schemas.microsoft.com/office/word/2016/wordml/cid" xmlns:w16="http://schemas.microsoft.com/office/word/2018/wordml" xmlns:w16sdtdh="http://schemas.microsoft.com/office/word/2020/wordml/sdtdatahash" xmlns:w16se="http://schemas.microsoft.com/office/word/2015/wordml/symex" xmlns:wpg="http://schemas.microsoft.com/office/word/2010/wordprocessingGroup" xmlns:wpi="http://schemas.microsoft.com/office/word/2010/wordprocessingInk" xmlns:wne="http://schemas.microsoft.com/office/word/2006/wordml" xmlns:wps="http://schemas.microsoft.com/office/word/2010/wordprocessingShape" mc:Ignorable="w14 w15 w16se w16cid w16 w16cex w16sdtdh wp14">
+<w:numbering xmlns:wpc="http://schemas.microsoft.com/office/word/2010/wordprocessingCanvas" xmlns:cx="http://schemas.microsoft.com/office/drawing/2014/chartex" xmlns:cx1="http://schemas.microsoft.com/office/drawing/2015/9/8/chartex" xmlns:cx2="http://schemas.microsoft.com/office/drawing/2015/10/21/chartex" xmlns:cx3="http://schemas.microsoft.com/office/drawing/2016/5/9/chartex" xmlns:cx4="http://schemas.microsoft.com/office/drawing/2016/5/10/chartex" xmlns:cx5="http://schemas.microsoft.com/office/drawing/2016/5/11/chartex" xmlns:cx6="http://schemas.microsoft.com/office/drawing/2016/5/12/chartex" xmlns:cx7="http://schemas.microsoft.com/office/drawing/2016/5/13/chartex" xmlns:cx8="http://schemas.microsoft.com/office/drawing/2016/5/14/chartex" xmlns:mc="http://schemas.openxmlformats.org/markup-compatibility/2006" xmlns:aink="http://schemas.microsoft.com/office/drawing/2016/ink" xmlns:am3d="http://schemas.microsoft.com/office/drawing/2017/model3d" xmlns:o="urn:schemas-microsoft-com:office:office" xmlns:oel="http://schemas.microsoft.com/office/2019/extlst" xmlns:r="http://schemas.openxmlformats.org/officeDocument/2006/relationships" xmlns:m="http://schemas.openxmlformats.org/officeDocument/2006/math" xmlns:v="urn:schemas-microsoft-com:vml" xmlns:wp14="http://schemas.microsoft.com/office/word/2010/wordprocessingDrawing" xmlns:wp="http://schemas.openxmlformats.org/drawingml/2006/wordprocessingDrawing" xmlns:w10="urn:schemas-microsoft-com:office:word" xmlns:w="http://schemas.openxmlformats.org/wordprocessingml/2006/main" xmlns:w14="http://schemas.microsoft.com/office/word/2010/wordml" xmlns:w15="http://schemas.microsoft.com/office/word/2012/wordml" xmlns:w16cex="http://schemas.microsoft.com/office/word/2018/wordml/cex" xmlns:w16cid="http://schemas.microsoft.com/office/word/2016/wordml/cid" xmlns:w16="http://schemas.microsoft.com/office/word/2018/wordml" xmlns:w16du="http://schemas.microsoft.com/office/word/2023/wordml/word16du" xmlns:w16sdtdh="http://schemas.microsoft.com/office/word/2020/wordml/sdtdatahash" xmlns:w16se="http://schemas.microsoft.com/office/word/2015/wordml/symex" xmlns:wpg="http://schemas.microsoft.com/office/word/2010/wordprocessingGroup" xmlns:wpi="http://schemas.microsoft.com/office/word/2010/wordprocessingInk" xmlns:wne="http://schemas.microsoft.com/office/word/2006/wordml" xmlns:wps="http://schemas.microsoft.com/office/word/2010/wordprocessingShape" mc:Ignorable="w14 w15 w16se w16cid w16 w16cex w16sdtdh w16du wp14">
   <w:numPicBullet w:numPicBulletId="0">
     <w:pict>
       <v:shapetype id="_x0000_t75" coordsize="21600,21600" o:spt="75" o:preferrelative="t" path="m@4@5l@4@11@9@11@9@5xe" filled="f" stroked="f">
@@ -3711,7 +3751,7 @@
         <v:path o:extrusionok="f" gradientshapeok="t" o:connecttype="rect"/>
         <o:lock v:ext="edit" aspectratio="t"/>
       </v:shapetype>
-      <v:shape id="_x0000_i1030" type="#_x0000_t75" style="width:21.75pt;height:21.75pt" o:bullet="t">
+      <v:shape id="_x0000_i1031" type="#_x0000_t75" style="width:21.75pt;height:21.75pt" o:bullet="t">
         <v:imagedata r:id="rId1" o:title="clip_image001"/>
       </v:shape>
     </w:pict>
@@ -7221,7 +7261,7 @@
 </file>
 
 <file path=word/styles.xml><?xml version="1.0" encoding="utf-8"?>
-<w:styles xmlns:mc="http://schemas.openxmlformats.org/markup-compatibility/2006" xmlns:r="http://schemas.openxmlformats.org/officeDocument/2006/relationships" xmlns:w="http://schemas.openxmlformats.org/wordprocessingml/2006/main" xmlns:w14="http://schemas.microsoft.com/office/word/2010/wordml" xmlns:w15="http://schemas.microsoft.com/office/word/2012/wordml" xmlns:w16cex="http://schemas.microsoft.com/office/word/2018/wordml/cex" xmlns:w16cid="http://schemas.microsoft.com/office/word/2016/wordml/cid" xmlns:w16="http://schemas.microsoft.com/office/word/2018/wordml" xmlns:w16sdtdh="http://schemas.microsoft.com/office/word/2020/wordml/sdtdatahash" xmlns:w16se="http://schemas.microsoft.com/office/word/2015/wordml/symex" mc:Ignorable="w14 w15 w16se w16cid w16 w16cex w16sdtdh">
+<w:styles xmlns:mc="http://schemas.openxmlformats.org/markup-compatibility/2006" xmlns:r="http://schemas.openxmlformats.org/officeDocument/2006/relationships" xmlns:w="http://schemas.openxmlformats.org/wordprocessingml/2006/main" xmlns:w14="http://schemas.microsoft.com/office/word/2010/wordml" xmlns:w15="http://schemas.microsoft.com/office/word/2012/wordml" xmlns:w16cex="http://schemas.microsoft.com/office/word/2018/wordml/cex" xmlns:w16cid="http://schemas.microsoft.com/office/word/2016/wordml/cid" xmlns:w16="http://schemas.microsoft.com/office/word/2018/wordml" xmlns:w16du="http://schemas.microsoft.com/office/word/2023/wordml/word16du" xmlns:w16sdtdh="http://schemas.microsoft.com/office/word/2020/wordml/sdtdatahash" xmlns:w16se="http://schemas.microsoft.com/office/word/2015/wordml/symex" mc:Ignorable="w14 w15 w16se w16cid w16 w16cex w16sdtdh w16du">
   <w:docDefaults>
     <w:rPrDefault>
       <w:rPr>

</xml_diff>